<commit_message>
documentation update and pdf
</commit_message>
<xml_diff>
--- a/Documentation Rshiny apps.docx
+++ b/Documentation Rshiny apps.docx
@@ -754,7 +754,14 @@
                   <w:rFonts w:ascii="Cambria Math" w:hAnsi="Cambria Math"/>
                   <w:lang w:val="en-US"/>
                 </w:rPr>
-                <m:t>∆T</m:t>
+                <m:t>∆</m:t>
+              </m:r>
+              <m:r>
+                <w:rPr>
+                  <w:rFonts w:ascii="Cambria Math" w:hAnsi="Cambria Math"/>
+                  <w:lang w:val="en-US"/>
+                </w:rPr>
+                <m:t>T</m:t>
               </m:r>
               <m:ctrlPr>
                 <w:rPr>
@@ -801,7 +808,21 @@
               <w:rFonts w:ascii="Cambria Math" w:eastAsiaTheme="minorEastAsia" w:hAnsi="Cambria Math"/>
               <w:lang w:val="en-US"/>
             </w:rPr>
-            <m:t xml:space="preserve">                   (equation 1)</m:t>
+            <m:t xml:space="preserve">                   (</m:t>
+          </m:r>
+          <m:r>
+            <w:rPr>
+              <w:rFonts w:ascii="Cambria Math" w:eastAsiaTheme="minorEastAsia" w:hAnsi="Cambria Math"/>
+              <w:lang w:val="en-US"/>
+            </w:rPr>
+            <m:t>equation</m:t>
+          </m:r>
+          <m:r>
+            <w:rPr>
+              <w:rFonts w:ascii="Cambria Math" w:eastAsiaTheme="minorEastAsia" w:hAnsi="Cambria Math"/>
+              <w:lang w:val="en-US"/>
+            </w:rPr>
+            <m:t xml:space="preserve"> 1)</m:t>
           </m:r>
         </m:oMath>
       </m:oMathPara>
@@ -1576,7 +1597,21 @@
                     <w:rFonts w:ascii="Cambria Math" w:eastAsiaTheme="minorEastAsia" w:hAnsi="Cambria Math"/>
                     <w:lang w:val="en-US"/>
                   </w:rPr>
-                  <m:t>g°C</m:t>
+                  <m:t>g</m:t>
+                </m:r>
+                <m:r>
+                  <w:rPr>
+                    <w:rFonts w:ascii="Cambria Math" w:eastAsiaTheme="minorEastAsia" w:hAnsi="Cambria Math"/>
+                    <w:lang w:val="en-US"/>
+                  </w:rPr>
+                  <m:t>°</m:t>
+                </m:r>
+                <m:r>
+                  <w:rPr>
+                    <w:rFonts w:ascii="Cambria Math" w:eastAsiaTheme="minorEastAsia" w:hAnsi="Cambria Math"/>
+                    <w:lang w:val="en-US"/>
+                  </w:rPr>
+                  <m:t>C</m:t>
                 </m:r>
               </m:den>
             </m:f>
@@ -1678,7 +1713,14 @@
                 <w:rFonts w:ascii="Cambria Math" w:eastAsiaTheme="majorEastAsia" w:hAnsi="Cambria Math" w:cstheme="majorBidi"/>
                 <w:lang w:val="en-US"/>
               </w:rPr>
-              <m:t xml:space="preserve">β </m:t>
+              <m:t>β</m:t>
+            </m:r>
+            <m:r>
+              <w:rPr>
+                <w:rFonts w:ascii="Cambria Math" w:eastAsiaTheme="majorEastAsia" w:hAnsi="Cambria Math" w:cstheme="majorBidi"/>
+                <w:lang w:val="en-US"/>
+              </w:rPr>
+              <m:t xml:space="preserve"> </m:t>
             </m:r>
             <m:d>
               <m:dPr>
@@ -1707,7 +1749,14 @@
                         <w:rFonts w:ascii="Cambria Math" w:eastAsiaTheme="majorEastAsia" w:hAnsi="Cambria Math" w:cstheme="majorBidi"/>
                         <w:lang w:val="en-US"/>
                       </w:rPr>
-                      <m:t>°C</m:t>
+                      <m:t>°</m:t>
+                    </m:r>
+                    <m:r>
+                      <w:rPr>
+                        <w:rFonts w:ascii="Cambria Math" w:eastAsiaTheme="majorEastAsia" w:hAnsi="Cambria Math" w:cstheme="majorBidi"/>
+                        <w:lang w:val="en-US"/>
+                      </w:rPr>
+                      <m:t>C</m:t>
                     </m:r>
                   </m:num>
                   <m:den>
@@ -1736,7 +1785,21 @@
             <w:rFonts w:ascii="Cambria Math" w:eastAsiaTheme="minorEastAsia" w:hAnsi="Cambria Math"/>
             <w:lang w:val="en-US"/>
           </w:rPr>
-          <m:t>(equation 2)</m:t>
+          <m:t>(</m:t>
+        </m:r>
+        <m:r>
+          <w:rPr>
+            <w:rFonts w:ascii="Cambria Math" w:eastAsiaTheme="minorEastAsia" w:hAnsi="Cambria Math"/>
+            <w:lang w:val="en-US"/>
+          </w:rPr>
+          <m:t>equation</m:t>
+        </m:r>
+        <m:r>
+          <w:rPr>
+            <w:rFonts w:ascii="Cambria Math" w:eastAsiaTheme="minorEastAsia" w:hAnsi="Cambria Math"/>
+            <w:lang w:val="en-US"/>
+          </w:rPr>
+          <m:t xml:space="preserve"> 2)</m:t>
         </m:r>
       </m:oMath>
       <w:r>
@@ -2514,7 +2577,21 @@
             <w:rFonts w:ascii="Cambria Math" w:hAnsi="Cambria Math"/>
             <w:lang w:val="en-US"/>
           </w:rPr>
-          <m:t xml:space="preserve">=β                 </m:t>
+          <m:t>=</m:t>
+        </m:r>
+        <m:r>
+          <w:rPr>
+            <w:rFonts w:ascii="Cambria Math" w:hAnsi="Cambria Math"/>
+            <w:lang w:val="en-US"/>
+          </w:rPr>
+          <m:t>β</m:t>
+        </m:r>
+        <m:r>
+          <w:rPr>
+            <w:rFonts w:ascii="Cambria Math" w:hAnsi="Cambria Math"/>
+            <w:lang w:val="en-US"/>
+          </w:rPr>
+          <m:t xml:space="preserve">                 </m:t>
         </m:r>
         <m:d>
           <m:dPr>
@@ -2532,7 +2609,14 @@
                 <w:rFonts w:ascii="Cambria Math" w:eastAsiaTheme="minorEastAsia" w:hAnsi="Cambria Math"/>
                 <w:lang w:val="en-US"/>
               </w:rPr>
-              <m:t>equation 4</m:t>
+              <m:t>equation</m:t>
+            </m:r>
+            <m:r>
+              <w:rPr>
+                <w:rFonts w:ascii="Cambria Math" w:eastAsiaTheme="minorEastAsia" w:hAnsi="Cambria Math"/>
+                <w:lang w:val="en-US"/>
+              </w:rPr>
+              <m:t xml:space="preserve"> 4</m:t>
             </m:r>
           </m:e>
         </m:d>
@@ -2984,7 +3068,21 @@
               <w:rFonts w:ascii="Cambria Math" w:hAnsi="Cambria Math"/>
               <w:lang w:val="en-US"/>
             </w:rPr>
-            <m:t>= β+</m:t>
+            <m:t xml:space="preserve">= </m:t>
+          </m:r>
+          <m:r>
+            <w:rPr>
+              <w:rFonts w:ascii="Cambria Math" w:hAnsi="Cambria Math"/>
+              <w:lang w:val="en-US"/>
+            </w:rPr>
+            <m:t>β</m:t>
+          </m:r>
+          <m:r>
+            <w:rPr>
+              <w:rFonts w:ascii="Cambria Math" w:hAnsi="Cambria Math"/>
+              <w:lang w:val="en-US"/>
+            </w:rPr>
+            <m:t>+</m:t>
           </m:r>
           <m:sSub>
             <m:sSubPr>
@@ -3044,33 +3142,6 @@
           </m:d>
           <m:r>
             <w:rPr>
-              <w:rFonts w:ascii="Cambria Math" w:hAnsi="Cambria Math"/>
-              <w:lang w:val="en-US"/>
-            </w:rPr>
-            <m:t xml:space="preserve">                 </m:t>
-          </m:r>
-          <m:d>
-            <m:dPr>
-              <m:ctrlPr>
-                <w:rPr>
-                  <w:rFonts w:ascii="Cambria Math" w:eastAsiaTheme="minorEastAsia" w:hAnsi="Cambria Math"/>
-                  <w:i/>
-                  <w:lang w:val="en-US"/>
-                </w:rPr>
-              </m:ctrlPr>
-            </m:dPr>
-            <m:e>
-              <m:r>
-                <w:rPr>
-                  <w:rFonts w:ascii="Cambria Math" w:eastAsiaTheme="minorEastAsia" w:hAnsi="Cambria Math"/>
-                  <w:lang w:val="en-US"/>
-                </w:rPr>
-                <m:t>equation 5</m:t>
-              </m:r>
-            </m:e>
-          </m:d>
-          <m:r>
-            <w:rPr>
               <w:rFonts w:ascii="Cambria Math" w:eastAsiaTheme="minorEastAsia" w:hAnsi="Cambria Math"/>
               <w:lang w:val="en-US"/>
             </w:rPr>
@@ -3257,7 +3328,21 @@
               <w:rFonts w:ascii="Cambria Math" w:eastAsiaTheme="minorEastAsia" w:hAnsi="Cambria Math"/>
               <w:lang w:val="en-US"/>
             </w:rPr>
-            <m:t>=MHF=</m:t>
+            <m:t>=</m:t>
+          </m:r>
+          <m:r>
+            <w:rPr>
+              <w:rFonts w:ascii="Cambria Math" w:eastAsiaTheme="minorEastAsia" w:hAnsi="Cambria Math"/>
+              <w:lang w:val="en-US"/>
+            </w:rPr>
+            <m:t>MHF</m:t>
+          </m:r>
+          <m:r>
+            <w:rPr>
+              <w:rFonts w:ascii="Cambria Math" w:eastAsiaTheme="minorEastAsia" w:hAnsi="Cambria Math"/>
+              <w:lang w:val="en-US"/>
+            </w:rPr>
+            <m:t>=</m:t>
           </m:r>
           <m:sSub>
             <m:sSubPr>
@@ -3322,7 +3407,14 @@
               <w:rFonts w:ascii="Cambria Math" w:eastAsiaTheme="minorEastAsia" w:hAnsi="Cambria Math"/>
               <w:lang w:val="en-US"/>
             </w:rPr>
-            <m:t>+f</m:t>
+            <m:t>+</m:t>
+          </m:r>
+          <m:r>
+            <w:rPr>
+              <w:rFonts w:ascii="Cambria Math" w:eastAsiaTheme="minorEastAsia" w:hAnsi="Cambria Math"/>
+              <w:lang w:val="en-US"/>
+            </w:rPr>
+            <m:t>f</m:t>
           </m:r>
           <m:d>
             <m:dPr>
@@ -3340,7 +3432,21 @@
                   <w:rFonts w:ascii="Cambria Math" w:eastAsiaTheme="minorEastAsia" w:hAnsi="Cambria Math"/>
                   <w:lang w:val="en-US"/>
                 </w:rPr>
-                <m:t>t, T</m:t>
+                <m:t>t</m:t>
+              </m:r>
+              <m:r>
+                <w:rPr>
+                  <w:rFonts w:ascii="Cambria Math" w:eastAsiaTheme="minorEastAsia" w:hAnsi="Cambria Math"/>
+                  <w:lang w:val="en-US"/>
+                </w:rPr>
+                <m:t xml:space="preserve">, </m:t>
+              </m:r>
+              <m:r>
+                <w:rPr>
+                  <w:rFonts w:ascii="Cambria Math" w:eastAsiaTheme="minorEastAsia" w:hAnsi="Cambria Math"/>
+                  <w:lang w:val="en-US"/>
+                </w:rPr>
+                <m:t>T</m:t>
               </m:r>
             </m:e>
           </m:d>
@@ -3477,14 +3583,28 @@
               <w:rFonts w:ascii="Cambria Math" w:hAnsi="Cambria Math"/>
               <w:lang w:val="en-US"/>
             </w:rPr>
-            <m:t xml:space="preserve">β </m:t>
+            <m:t>β</m:t>
+          </m:r>
+          <m:r>
+            <w:rPr>
+              <w:rFonts w:ascii="Cambria Math" w:hAnsi="Cambria Math"/>
+              <w:lang w:val="en-US"/>
+            </w:rPr>
+            <m:t xml:space="preserve"> </m:t>
           </m:r>
           <m:r>
             <w:rPr>
               <w:rFonts w:ascii="Cambria Math" w:eastAsiaTheme="minorEastAsia" w:hAnsi="Cambria Math"/>
               <w:lang w:val="en-US"/>
             </w:rPr>
-            <m:t>+ f</m:t>
+            <m:t xml:space="preserve">+ </m:t>
+          </m:r>
+          <m:r>
+            <w:rPr>
+              <w:rFonts w:ascii="Cambria Math" w:eastAsiaTheme="minorEastAsia" w:hAnsi="Cambria Math"/>
+              <w:lang w:val="en-US"/>
+            </w:rPr>
+            <m:t>f</m:t>
           </m:r>
           <m:d>
             <m:dPr>
@@ -3502,7 +3622,21 @@
                   <w:rFonts w:ascii="Cambria Math" w:eastAsiaTheme="minorEastAsia" w:hAnsi="Cambria Math"/>
                   <w:lang w:val="en-US"/>
                 </w:rPr>
-                <m:t>t, T</m:t>
+                <m:t>t</m:t>
+              </m:r>
+              <m:r>
+                <w:rPr>
+                  <w:rFonts w:ascii="Cambria Math" w:eastAsiaTheme="minorEastAsia" w:hAnsi="Cambria Math"/>
+                  <w:lang w:val="en-US"/>
+                </w:rPr>
+                <m:t xml:space="preserve">, </m:t>
+              </m:r>
+              <m:r>
+                <w:rPr>
+                  <w:rFonts w:ascii="Cambria Math" w:eastAsiaTheme="minorEastAsia" w:hAnsi="Cambria Math"/>
+                  <w:lang w:val="en-US"/>
+                </w:rPr>
+                <m:t>T</m:t>
               </m:r>
             </m:e>
           </m:d>
@@ -3529,7 +3663,14 @@
                   <w:rFonts w:ascii="Cambria Math" w:eastAsiaTheme="minorEastAsia" w:hAnsi="Cambria Math"/>
                   <w:lang w:val="en-US"/>
                 </w:rPr>
-                <m:t>equation 6</m:t>
+                <m:t>equation</m:t>
+              </m:r>
+              <m:r>
+                <w:rPr>
+                  <w:rFonts w:ascii="Cambria Math" w:eastAsiaTheme="minorEastAsia" w:hAnsi="Cambria Math"/>
+                  <w:lang w:val="en-US"/>
+                </w:rPr>
+                <m:t xml:space="preserve"> 6</m:t>
               </m:r>
             </m:e>
           </m:d>
@@ -6960,10 +7101,10 @@
           <w:noProof/>
         </w:rPr>
         <w:drawing>
-          <wp:inline distT="0" distB="0" distL="0" distR="0" wp14:anchorId="49EB8E09" wp14:editId="4278D6F0">
-            <wp:extent cx="5760066" cy="2729346"/>
+          <wp:inline distT="0" distB="0" distL="0" distR="0" wp14:anchorId="49EB8E09" wp14:editId="7F613F54">
+            <wp:extent cx="5759821" cy="3038475"/>
             <wp:effectExtent l="0" t="0" r="0" b="0"/>
-            <wp:docPr id="278674530" name="Picture 5" descr="A diagram of a sound wave&#10;&#10;AI-generated content may be incorrect."/>
+            <wp:docPr id="278674530" name="Picture 5"/>
             <wp:cNvGraphicFramePr>
               <a:graphicFrameLocks xmlns:a="http://schemas.openxmlformats.org/drawingml/2006/main" noChangeAspect="1"/>
             </wp:cNvGraphicFramePr>
@@ -6971,7 +7112,7 @@
               <a:graphicData uri="http://schemas.openxmlformats.org/drawingml/2006/picture">
                 <pic:pic xmlns:pic="http://schemas.openxmlformats.org/drawingml/2006/picture">
                   <pic:nvPicPr>
-                    <pic:cNvPr id="278674530" name="Picture 5" descr="A diagram of a sound wave&#10;&#10;AI-generated content may be incorrect."/>
+                    <pic:cNvPr id="278674530" name="Picture 5"/>
                     <pic:cNvPicPr>
                       <a:picLocks noChangeAspect="1" noChangeArrowheads="1"/>
                     </pic:cNvPicPr>
@@ -6984,13 +7125,15 @@
                         </a:ext>
                       </a:extLst>
                     </a:blip>
-                    <a:srcRect t="5985" b="9776"/>
-                    <a:stretch/>
+                    <a:srcRect b="6216"/>
+                    <a:stretch>
+                      <a:fillRect/>
+                    </a:stretch>
                   </pic:blipFill>
                   <pic:spPr bwMode="auto">
                     <a:xfrm>
                       <a:off x="0" y="0"/>
-                      <a:ext cx="5760720" cy="2729656"/>
+                      <a:ext cx="5760720" cy="3038949"/>
                     </a:xfrm>
                     <a:prstGeom prst="rect">
                       <a:avLst/>
@@ -7305,6 +7448,7 @@
         <w:rPr>
           <w:lang w:val="en-US"/>
         </w:rPr>
+        <w:lastRenderedPageBreak/>
         <w:t xml:space="preserve">The user must select the sheet to be read in manually if the data is not in the first sheet of the Excel. </w:t>
       </w:r>
     </w:p>
@@ -7323,7 +7467,6 @@
         <w:rPr>
           <w:lang w:val="en-US"/>
         </w:rPr>
-        <w:lastRenderedPageBreak/>
         <w:t xml:space="preserve">It is of the utmost importance that the data exported to </w:t>
       </w:r>
       <w:proofErr w:type="gramStart"/>
@@ -7992,6 +8135,7 @@
           <w:rFonts w:eastAsiaTheme="minorEastAsia"/>
           <w:lang w:val="en-US"/>
         </w:rPr>
+        <w:lastRenderedPageBreak/>
         <w:t xml:space="preserve">Thus, it is necessary to extract </w:t>
       </w:r>
       <m:oMath>
@@ -8115,7 +8259,6 @@
           <w:rFonts w:eastAsiaTheme="minorEastAsia"/>
           <w:lang w:val="en-US"/>
         </w:rPr>
-        <w:lastRenderedPageBreak/>
         <w:t xml:space="preserve">Performing a Fourier transform on the </w:t>
       </w:r>
       <w:r>
@@ -9042,6 +9185,7 @@
               <w:rFonts w:ascii="Cambria Math" w:eastAsiaTheme="minorEastAsia" w:hAnsi="Cambria Math"/>
               <w:lang w:val="en-US"/>
             </w:rPr>
+            <w:lastRenderedPageBreak/>
             <m:t>p=</m:t>
           </m:r>
           <m:f>
@@ -9296,7 +9440,6 @@
               <w:rFonts w:ascii="Cambria Math" w:eastAsiaTheme="minorEastAsia" w:hAnsi="Cambria Math"/>
               <w:lang w:val="en-US"/>
             </w:rPr>
-            <w:lastRenderedPageBreak/>
             <m:t>y</m:t>
           </m:r>
           <m:d>
@@ -9733,7 +9876,14 @@
                   <w:rFonts w:ascii="Cambria Math" w:eastAsiaTheme="minorEastAsia" w:hAnsi="Cambria Math"/>
                   <w:lang w:val="en-US"/>
                 </w:rPr>
-                <m:t>-mea</m:t>
+                <m:t>-</m:t>
+              </m:r>
+              <m:r>
+                <w:rPr>
+                  <w:rFonts w:ascii="Cambria Math" w:eastAsiaTheme="minorEastAsia" w:hAnsi="Cambria Math"/>
+                  <w:lang w:val="en-US"/>
+                </w:rPr>
+                <m:t>mea</m:t>
               </m:r>
               <m:sSub>
                 <m:sSubPr>
@@ -10261,6 +10411,7 @@
               <w:rFonts w:ascii="Cambria Math" w:hAnsi="Cambria Math"/>
               <w:lang w:val="en-US"/>
             </w:rPr>
+            <w:lastRenderedPageBreak/>
             <m:t>rangesmin=startingTemp+rangesn*stepSize-setAmplitude-0.25.</m:t>
           </m:r>
         </m:oMath>
@@ -10363,7 +10514,6 @@
           <w:rFonts w:eastAsiaTheme="minorEastAsia"/>
           <w:lang w:val="en-US"/>
         </w:rPr>
-        <w:lastRenderedPageBreak/>
         <w:t xml:space="preserve">The resulting </w:t>
       </w:r>
       <w:r>
@@ -11402,6 +11552,7 @@
           <w:highlight w:val="yellow"/>
           <w:lang w:val="en-US"/>
         </w:rPr>
+        <w:lastRenderedPageBreak/>
         <w:t>The user inputs an Excel sheet wit</w:t>
       </w:r>
       <w:r>
@@ -11492,7 +11643,6 @@
         <w:rPr>
           <w:lang w:val="en-US"/>
         </w:rPr>
-        <w:lastRenderedPageBreak/>
         <w:t xml:space="preserve">The user recalculates with a different number of </w:t>
       </w:r>
       <w:proofErr w:type="gramStart"/>
@@ -13326,13 +13476,6 @@
         </w:rPr>
         <w:t xml:space="preserve"> a Fourier transform.</w:t>
       </w:r>
-    </w:p>
-    <w:p>
-      <w:pPr>
-        <w:rPr>
-          <w:lang w:val="en-US"/>
-        </w:rPr>
-      </w:pPr>
     </w:p>
     <w:p>
       <w:pPr>
@@ -14269,7 +14412,6 @@
               <w:rFonts w:ascii="Cambria Math" w:hAnsi="Cambria Math"/>
               <w:lang w:val="en-US"/>
             </w:rPr>
-            <w:lastRenderedPageBreak/>
             <m:t>µ=peak temperature  and σ=</m:t>
           </m:r>
           <m:f>
@@ -14356,6 +14498,7 @@
           <w:rFonts w:eastAsiaTheme="minorEastAsia"/>
           <w:lang w:val="en-US"/>
         </w:rPr>
+        <w:lastRenderedPageBreak/>
         <w:t>The end result</w:t>
       </w:r>
       <w:proofErr w:type="gramEnd"/>
@@ -14505,7 +14648,14 @@
               <w:rFonts w:ascii="Cambria Math" w:eastAsiaTheme="minorEastAsia" w:hAnsi="Cambria Math"/>
               <w:lang w:val="en-US"/>
             </w:rPr>
-            <m:t>+f</m:t>
+            <m:t>+</m:t>
+          </m:r>
+          <m:r>
+            <w:rPr>
+              <w:rFonts w:ascii="Cambria Math" w:eastAsiaTheme="minorEastAsia" w:hAnsi="Cambria Math"/>
+              <w:lang w:val="en-US"/>
+            </w:rPr>
+            <m:t>f</m:t>
           </m:r>
           <m:d>
             <m:dPr>
@@ -14523,7 +14673,21 @@
                   <w:rFonts w:ascii="Cambria Math" w:eastAsiaTheme="minorEastAsia" w:hAnsi="Cambria Math"/>
                   <w:lang w:val="en-US"/>
                 </w:rPr>
-                <m:t>t, T</m:t>
+                <m:t>t</m:t>
+              </m:r>
+              <m:r>
+                <w:rPr>
+                  <w:rFonts w:ascii="Cambria Math" w:eastAsiaTheme="minorEastAsia" w:hAnsi="Cambria Math"/>
+                  <w:lang w:val="en-US"/>
+                </w:rPr>
+                <m:t xml:space="preserve">, </m:t>
+              </m:r>
+              <m:r>
+                <w:rPr>
+                  <w:rFonts w:ascii="Cambria Math" w:eastAsiaTheme="minorEastAsia" w:hAnsi="Cambria Math"/>
+                  <w:lang w:val="en-US"/>
+                </w:rPr>
+                <m:t>T</m:t>
               </m:r>
             </m:e>
           </m:d>
@@ -14631,14 +14795,28 @@
               <w:rFonts w:ascii="Cambria Math" w:hAnsi="Cambria Math"/>
               <w:lang w:val="en-US"/>
             </w:rPr>
-            <m:t xml:space="preserve">β </m:t>
+            <m:t>β</m:t>
+          </m:r>
+          <m:r>
+            <w:rPr>
+              <w:rFonts w:ascii="Cambria Math" w:hAnsi="Cambria Math"/>
+              <w:lang w:val="en-US"/>
+            </w:rPr>
+            <m:t xml:space="preserve"> </m:t>
           </m:r>
           <m:r>
             <w:rPr>
               <w:rFonts w:ascii="Cambria Math" w:eastAsiaTheme="minorEastAsia" w:hAnsi="Cambria Math"/>
               <w:lang w:val="en-US"/>
             </w:rPr>
-            <m:t>+ f</m:t>
+            <m:t xml:space="preserve">+ </m:t>
+          </m:r>
+          <m:r>
+            <w:rPr>
+              <w:rFonts w:ascii="Cambria Math" w:eastAsiaTheme="minorEastAsia" w:hAnsi="Cambria Math"/>
+              <w:lang w:val="en-US"/>
+            </w:rPr>
+            <m:t>f</m:t>
           </m:r>
           <m:d>
             <m:dPr>
@@ -14656,7 +14834,21 @@
                   <w:rFonts w:ascii="Cambria Math" w:eastAsiaTheme="minorEastAsia" w:hAnsi="Cambria Math"/>
                   <w:lang w:val="en-US"/>
                 </w:rPr>
-                <m:t>t, T</m:t>
+                <m:t>t</m:t>
+              </m:r>
+              <m:r>
+                <w:rPr>
+                  <w:rFonts w:ascii="Cambria Math" w:eastAsiaTheme="minorEastAsia" w:hAnsi="Cambria Math"/>
+                  <w:lang w:val="en-US"/>
+                </w:rPr>
+                <m:t xml:space="preserve">, </m:t>
+              </m:r>
+              <m:r>
+                <w:rPr>
+                  <w:rFonts w:ascii="Cambria Math" w:eastAsiaTheme="minorEastAsia" w:hAnsi="Cambria Math"/>
+                  <w:lang w:val="en-US"/>
+                </w:rPr>
+                <m:t>T</m:t>
               </m:r>
             </m:e>
           </m:d>
@@ -14901,15 +15093,13 @@
     </w:p>
     <w:p>
       <w:pPr>
-        <w:pStyle w:val="Heading3"/>
-        <w:rPr>
-          <w:rFonts w:eastAsiaTheme="minorEastAsia"/>
-          <w:lang w:val="en-US"/>
-        </w:rPr>
-      </w:pPr>
-      <w:r>
-        <w:rPr>
-          <w:rFonts w:eastAsiaTheme="minorEastAsia"/>
+        <w:pStyle w:val="Heading4"/>
+        <w:rPr>
+          <w:lang w:val="en-US"/>
+        </w:rPr>
+      </w:pPr>
+      <w:r>
+        <w:rPr>
           <w:lang w:val="en-US"/>
         </w:rPr>
         <w:t xml:space="preserve">Reversing </w:t>
@@ -14917,7 +15107,6 @@
       <w:proofErr w:type="gramStart"/>
       <w:r>
         <w:rPr>
-          <w:rFonts w:eastAsiaTheme="minorEastAsia"/>
           <w:lang w:val="en-US"/>
         </w:rPr>
         <w:t>heat</w:t>
@@ -14925,7 +15114,6 @@
       <w:proofErr w:type="gramEnd"/>
       <w:r>
         <w:rPr>
-          <w:rFonts w:eastAsiaTheme="minorEastAsia"/>
           <w:lang w:val="en-US"/>
         </w:rPr>
         <w:t xml:space="preserve"> flow</w:t>
@@ -15171,15 +15359,13 @@
     </w:p>
     <w:p>
       <w:pPr>
-        <w:pStyle w:val="Heading3"/>
-        <w:rPr>
-          <w:rFonts w:eastAsiaTheme="minorEastAsia"/>
-          <w:lang w:val="en-US"/>
-        </w:rPr>
-      </w:pPr>
-      <w:r>
-        <w:rPr>
-          <w:rFonts w:eastAsiaTheme="minorEastAsia"/>
+        <w:pStyle w:val="Heading4"/>
+        <w:rPr>
+          <w:lang w:val="en-US"/>
+        </w:rPr>
+      </w:pPr>
+      <w:r>
+        <w:rPr>
           <w:lang w:val="en-US"/>
         </w:rPr>
         <w:t xml:space="preserve">Non-reversing heat flow </w:t>

</xml_diff>

<commit_message>
correction for heating rate in Gaussian peak generation
</commit_message>
<xml_diff>
--- a/Documentation Rshiny apps.docx
+++ b/Documentation Rshiny apps.docx
@@ -754,14 +754,7 @@
                   <w:rFonts w:ascii="Cambria Math" w:hAnsi="Cambria Math"/>
                   <w:lang w:val="en-US"/>
                 </w:rPr>
-                <m:t>∆</m:t>
-              </m:r>
-              <m:r>
-                <w:rPr>
-                  <w:rFonts w:ascii="Cambria Math" w:hAnsi="Cambria Math"/>
-                  <w:lang w:val="en-US"/>
-                </w:rPr>
-                <m:t>T</m:t>
+                <m:t>∆T</m:t>
               </m:r>
               <m:ctrlPr>
                 <w:rPr>
@@ -808,21 +801,7 @@
               <w:rFonts w:ascii="Cambria Math" w:eastAsiaTheme="minorEastAsia" w:hAnsi="Cambria Math"/>
               <w:lang w:val="en-US"/>
             </w:rPr>
-            <m:t xml:space="preserve">                   (</m:t>
-          </m:r>
-          <m:r>
-            <w:rPr>
-              <w:rFonts w:ascii="Cambria Math" w:eastAsiaTheme="minorEastAsia" w:hAnsi="Cambria Math"/>
-              <w:lang w:val="en-US"/>
-            </w:rPr>
-            <m:t>equation</m:t>
-          </m:r>
-          <m:r>
-            <w:rPr>
-              <w:rFonts w:ascii="Cambria Math" w:eastAsiaTheme="minorEastAsia" w:hAnsi="Cambria Math"/>
-              <w:lang w:val="en-US"/>
-            </w:rPr>
-            <m:t xml:space="preserve"> 1)</m:t>
+            <m:t xml:space="preserve">                   (equation 1)</m:t>
           </m:r>
         </m:oMath>
       </m:oMathPara>
@@ -1597,21 +1576,7 @@
                     <w:rFonts w:ascii="Cambria Math" w:eastAsiaTheme="minorEastAsia" w:hAnsi="Cambria Math"/>
                     <w:lang w:val="en-US"/>
                   </w:rPr>
-                  <m:t>g</m:t>
-                </m:r>
-                <m:r>
-                  <w:rPr>
-                    <w:rFonts w:ascii="Cambria Math" w:eastAsiaTheme="minorEastAsia" w:hAnsi="Cambria Math"/>
-                    <w:lang w:val="en-US"/>
-                  </w:rPr>
-                  <m:t>°</m:t>
-                </m:r>
-                <m:r>
-                  <w:rPr>
-                    <w:rFonts w:ascii="Cambria Math" w:eastAsiaTheme="minorEastAsia" w:hAnsi="Cambria Math"/>
-                    <w:lang w:val="en-US"/>
-                  </w:rPr>
-                  <m:t>C</m:t>
+                  <m:t>g°C</m:t>
                 </m:r>
               </m:den>
             </m:f>
@@ -1713,14 +1678,7 @@
                 <w:rFonts w:ascii="Cambria Math" w:eastAsiaTheme="majorEastAsia" w:hAnsi="Cambria Math" w:cstheme="majorBidi"/>
                 <w:lang w:val="en-US"/>
               </w:rPr>
-              <m:t>β</m:t>
-            </m:r>
-            <m:r>
-              <w:rPr>
-                <w:rFonts w:ascii="Cambria Math" w:eastAsiaTheme="majorEastAsia" w:hAnsi="Cambria Math" w:cstheme="majorBidi"/>
-                <w:lang w:val="en-US"/>
-              </w:rPr>
-              <m:t xml:space="preserve"> </m:t>
+              <m:t xml:space="preserve">β </m:t>
             </m:r>
             <m:d>
               <m:dPr>
@@ -1749,14 +1707,7 @@
                         <w:rFonts w:ascii="Cambria Math" w:eastAsiaTheme="majorEastAsia" w:hAnsi="Cambria Math" w:cstheme="majorBidi"/>
                         <w:lang w:val="en-US"/>
                       </w:rPr>
-                      <m:t>°</m:t>
-                    </m:r>
-                    <m:r>
-                      <w:rPr>
-                        <w:rFonts w:ascii="Cambria Math" w:eastAsiaTheme="majorEastAsia" w:hAnsi="Cambria Math" w:cstheme="majorBidi"/>
-                        <w:lang w:val="en-US"/>
-                      </w:rPr>
-                      <m:t>C</m:t>
+                      <m:t>°C</m:t>
                     </m:r>
                   </m:num>
                   <m:den>
@@ -1785,21 +1736,7 @@
             <w:rFonts w:ascii="Cambria Math" w:eastAsiaTheme="minorEastAsia" w:hAnsi="Cambria Math"/>
             <w:lang w:val="en-US"/>
           </w:rPr>
-          <m:t>(</m:t>
-        </m:r>
-        <m:r>
-          <w:rPr>
-            <w:rFonts w:ascii="Cambria Math" w:eastAsiaTheme="minorEastAsia" w:hAnsi="Cambria Math"/>
-            <w:lang w:val="en-US"/>
-          </w:rPr>
-          <m:t>equation</m:t>
-        </m:r>
-        <m:r>
-          <w:rPr>
-            <w:rFonts w:ascii="Cambria Math" w:eastAsiaTheme="minorEastAsia" w:hAnsi="Cambria Math"/>
-            <w:lang w:val="en-US"/>
-          </w:rPr>
-          <m:t xml:space="preserve"> 2)</m:t>
+          <m:t>(equation 2)</m:t>
         </m:r>
       </m:oMath>
       <w:r>
@@ -2577,21 +2514,7 @@
             <w:rFonts w:ascii="Cambria Math" w:hAnsi="Cambria Math"/>
             <w:lang w:val="en-US"/>
           </w:rPr>
-          <m:t>=</m:t>
-        </m:r>
-        <m:r>
-          <w:rPr>
-            <w:rFonts w:ascii="Cambria Math" w:hAnsi="Cambria Math"/>
-            <w:lang w:val="en-US"/>
-          </w:rPr>
-          <m:t>β</m:t>
-        </m:r>
-        <m:r>
-          <w:rPr>
-            <w:rFonts w:ascii="Cambria Math" w:hAnsi="Cambria Math"/>
-            <w:lang w:val="en-US"/>
-          </w:rPr>
-          <m:t xml:space="preserve">                 </m:t>
+          <m:t xml:space="preserve">=β                 </m:t>
         </m:r>
         <m:d>
           <m:dPr>
@@ -2609,14 +2532,7 @@
                 <w:rFonts w:ascii="Cambria Math" w:eastAsiaTheme="minorEastAsia" w:hAnsi="Cambria Math"/>
                 <w:lang w:val="en-US"/>
               </w:rPr>
-              <m:t>equation</m:t>
-            </m:r>
-            <m:r>
-              <w:rPr>
-                <w:rFonts w:ascii="Cambria Math" w:eastAsiaTheme="minorEastAsia" w:hAnsi="Cambria Math"/>
-                <w:lang w:val="en-US"/>
-              </w:rPr>
-              <m:t xml:space="preserve"> 4</m:t>
+              <m:t>equation 4</m:t>
             </m:r>
           </m:e>
         </m:d>
@@ -3068,21 +2984,7 @@
               <w:rFonts w:ascii="Cambria Math" w:hAnsi="Cambria Math"/>
               <w:lang w:val="en-US"/>
             </w:rPr>
-            <m:t xml:space="preserve">= </m:t>
-          </m:r>
-          <m:r>
-            <w:rPr>
-              <w:rFonts w:ascii="Cambria Math" w:hAnsi="Cambria Math"/>
-              <w:lang w:val="en-US"/>
-            </w:rPr>
-            <m:t>β</m:t>
-          </m:r>
-          <m:r>
-            <w:rPr>
-              <w:rFonts w:ascii="Cambria Math" w:hAnsi="Cambria Math"/>
-              <w:lang w:val="en-US"/>
-            </w:rPr>
-            <m:t>+</m:t>
+            <m:t>= β+</m:t>
           </m:r>
           <m:sSub>
             <m:sSubPr>
@@ -3328,21 +3230,7 @@
               <w:rFonts w:ascii="Cambria Math" w:eastAsiaTheme="minorEastAsia" w:hAnsi="Cambria Math"/>
               <w:lang w:val="en-US"/>
             </w:rPr>
-            <m:t>=</m:t>
-          </m:r>
-          <m:r>
-            <w:rPr>
-              <w:rFonts w:ascii="Cambria Math" w:eastAsiaTheme="minorEastAsia" w:hAnsi="Cambria Math"/>
-              <w:lang w:val="en-US"/>
-            </w:rPr>
-            <m:t>MHF</m:t>
-          </m:r>
-          <m:r>
-            <w:rPr>
-              <w:rFonts w:ascii="Cambria Math" w:eastAsiaTheme="minorEastAsia" w:hAnsi="Cambria Math"/>
-              <w:lang w:val="en-US"/>
-            </w:rPr>
-            <m:t>=</m:t>
+            <m:t>=MHF=</m:t>
           </m:r>
           <m:sSub>
             <m:sSubPr>
@@ -3407,14 +3295,7 @@
               <w:rFonts w:ascii="Cambria Math" w:eastAsiaTheme="minorEastAsia" w:hAnsi="Cambria Math"/>
               <w:lang w:val="en-US"/>
             </w:rPr>
-            <m:t>+</m:t>
-          </m:r>
-          <m:r>
-            <w:rPr>
-              <w:rFonts w:ascii="Cambria Math" w:eastAsiaTheme="minorEastAsia" w:hAnsi="Cambria Math"/>
-              <w:lang w:val="en-US"/>
-            </w:rPr>
-            <m:t>f</m:t>
+            <m:t>+f</m:t>
           </m:r>
           <m:d>
             <m:dPr>
@@ -3432,21 +3313,7 @@
                   <w:rFonts w:ascii="Cambria Math" w:eastAsiaTheme="minorEastAsia" w:hAnsi="Cambria Math"/>
                   <w:lang w:val="en-US"/>
                 </w:rPr>
-                <m:t>t</m:t>
-              </m:r>
-              <m:r>
-                <w:rPr>
-                  <w:rFonts w:ascii="Cambria Math" w:eastAsiaTheme="minorEastAsia" w:hAnsi="Cambria Math"/>
-                  <w:lang w:val="en-US"/>
-                </w:rPr>
-                <m:t xml:space="preserve">, </m:t>
-              </m:r>
-              <m:r>
-                <w:rPr>
-                  <w:rFonts w:ascii="Cambria Math" w:eastAsiaTheme="minorEastAsia" w:hAnsi="Cambria Math"/>
-                  <w:lang w:val="en-US"/>
-                </w:rPr>
-                <m:t>T</m:t>
+                <m:t>t, T</m:t>
               </m:r>
             </m:e>
           </m:d>
@@ -3583,28 +3450,14 @@
               <w:rFonts w:ascii="Cambria Math" w:hAnsi="Cambria Math"/>
               <w:lang w:val="en-US"/>
             </w:rPr>
-            <m:t>β</m:t>
-          </m:r>
-          <m:r>
-            <w:rPr>
-              <w:rFonts w:ascii="Cambria Math" w:hAnsi="Cambria Math"/>
-              <w:lang w:val="en-US"/>
-            </w:rPr>
-            <m:t xml:space="preserve"> </m:t>
+            <m:t xml:space="preserve">β </m:t>
           </m:r>
           <m:r>
             <w:rPr>
               <w:rFonts w:ascii="Cambria Math" w:eastAsiaTheme="minorEastAsia" w:hAnsi="Cambria Math"/>
               <w:lang w:val="en-US"/>
             </w:rPr>
-            <m:t xml:space="preserve">+ </m:t>
-          </m:r>
-          <m:r>
-            <w:rPr>
-              <w:rFonts w:ascii="Cambria Math" w:eastAsiaTheme="minorEastAsia" w:hAnsi="Cambria Math"/>
-              <w:lang w:val="en-US"/>
-            </w:rPr>
-            <m:t>f</m:t>
+            <m:t>+ f</m:t>
           </m:r>
           <m:d>
             <m:dPr>
@@ -3622,21 +3475,7 @@
                   <w:rFonts w:ascii="Cambria Math" w:eastAsiaTheme="minorEastAsia" w:hAnsi="Cambria Math"/>
                   <w:lang w:val="en-US"/>
                 </w:rPr>
-                <m:t>t</m:t>
-              </m:r>
-              <m:r>
-                <w:rPr>
-                  <w:rFonts w:ascii="Cambria Math" w:eastAsiaTheme="minorEastAsia" w:hAnsi="Cambria Math"/>
-                  <w:lang w:val="en-US"/>
-                </w:rPr>
-                <m:t xml:space="preserve">, </m:t>
-              </m:r>
-              <m:r>
-                <w:rPr>
-                  <w:rFonts w:ascii="Cambria Math" w:eastAsiaTheme="minorEastAsia" w:hAnsi="Cambria Math"/>
-                  <w:lang w:val="en-US"/>
-                </w:rPr>
-                <m:t>T</m:t>
+                <m:t>t, T</m:t>
               </m:r>
             </m:e>
           </m:d>
@@ -3663,14 +3502,7 @@
                   <w:rFonts w:ascii="Cambria Math" w:eastAsiaTheme="minorEastAsia" w:hAnsi="Cambria Math"/>
                   <w:lang w:val="en-US"/>
                 </w:rPr>
-                <m:t>equation</m:t>
-              </m:r>
-              <m:r>
-                <w:rPr>
-                  <w:rFonts w:ascii="Cambria Math" w:eastAsiaTheme="minorEastAsia" w:hAnsi="Cambria Math"/>
-                  <w:lang w:val="en-US"/>
-                </w:rPr>
-                <m:t xml:space="preserve"> 6</m:t>
+                <m:t>equation 6</m:t>
               </m:r>
             </m:e>
           </m:d>
@@ -6309,6 +6141,62 @@
         </w:rPr>
         <w:t xml:space="preserve">.  </w:t>
       </w:r>
+    </w:p>
+    <w:p>
+      <w:pPr>
+        <w:rPr>
+          <w:lang w:val="en-US"/>
+        </w:rPr>
+      </w:pPr>
+    </w:p>
+    <w:p>
+      <w:pPr>
+        <w:pStyle w:val="Heading1"/>
+        <w:rPr>
+          <w:lang w:val="en-US"/>
+        </w:rPr>
+      </w:pPr>
+      <w:r>
+        <w:rPr>
+          <w:lang w:val="en-US"/>
+        </w:rPr>
+        <w:t>Testing</w:t>
+      </w:r>
+    </w:p>
+    <w:p>
+      <w:pPr>
+        <w:rPr>
+          <w:lang w:val="en-US"/>
+        </w:rPr>
+      </w:pPr>
+      <w:proofErr w:type="gramStart"/>
+      <w:r>
+        <w:rPr>
+          <w:lang w:val="en-US"/>
+        </w:rPr>
+        <w:t>In order to</w:t>
+      </w:r>
+      <w:proofErr w:type="gramEnd"/>
+      <w:r>
+        <w:rPr>
+          <w:lang w:val="en-US"/>
+        </w:rPr>
+        <w:t xml:space="preserve"> test the software, test files have been included within each sub-app folder. Specifications on what parameters to use have been included within the test files. A folder with expected results is also included in each of the test folders. </w:t>
+      </w:r>
+    </w:p>
+    <w:p>
+      <w:pPr>
+        <w:rPr>
+          <w:lang w:val="en-US"/>
+        </w:rPr>
+      </w:pPr>
+    </w:p>
+    <w:p>
+      <w:pPr>
+        <w:rPr>
+          <w:lang w:val="en-US"/>
+        </w:rPr>
+      </w:pPr>
     </w:p>
     <w:p>
       <w:pPr>
@@ -9876,14 +9764,7 @@
                   <w:rFonts w:ascii="Cambria Math" w:eastAsiaTheme="minorEastAsia" w:hAnsi="Cambria Math"/>
                   <w:lang w:val="en-US"/>
                 </w:rPr>
-                <m:t>-</m:t>
-              </m:r>
-              <m:r>
-                <w:rPr>
-                  <w:rFonts w:ascii="Cambria Math" w:eastAsiaTheme="minorEastAsia" w:hAnsi="Cambria Math"/>
-                  <w:lang w:val="en-US"/>
-                </w:rPr>
-                <m:t>mea</m:t>
+                <m:t>-mea</m:t>
               </m:r>
               <m:sSub>
                 <m:sSubPr>
@@ -14648,14 +14529,7 @@
               <w:rFonts w:ascii="Cambria Math" w:eastAsiaTheme="minorEastAsia" w:hAnsi="Cambria Math"/>
               <w:lang w:val="en-US"/>
             </w:rPr>
-            <m:t>+</m:t>
-          </m:r>
-          <m:r>
-            <w:rPr>
-              <w:rFonts w:ascii="Cambria Math" w:eastAsiaTheme="minorEastAsia" w:hAnsi="Cambria Math"/>
-              <w:lang w:val="en-US"/>
-            </w:rPr>
-            <m:t>f</m:t>
+            <m:t>+f</m:t>
           </m:r>
           <m:d>
             <m:dPr>
@@ -14673,21 +14547,7 @@
                   <w:rFonts w:ascii="Cambria Math" w:eastAsiaTheme="minorEastAsia" w:hAnsi="Cambria Math"/>
                   <w:lang w:val="en-US"/>
                 </w:rPr>
-                <m:t>t</m:t>
-              </m:r>
-              <m:r>
-                <w:rPr>
-                  <w:rFonts w:ascii="Cambria Math" w:eastAsiaTheme="minorEastAsia" w:hAnsi="Cambria Math"/>
-                  <w:lang w:val="en-US"/>
-                </w:rPr>
-                <m:t xml:space="preserve">, </m:t>
-              </m:r>
-              <m:r>
-                <w:rPr>
-                  <w:rFonts w:ascii="Cambria Math" w:eastAsiaTheme="minorEastAsia" w:hAnsi="Cambria Math"/>
-                  <w:lang w:val="en-US"/>
-                </w:rPr>
-                <m:t>T</m:t>
+                <m:t>t, T</m:t>
               </m:r>
             </m:e>
           </m:d>
@@ -14795,28 +14655,14 @@
               <w:rFonts w:ascii="Cambria Math" w:hAnsi="Cambria Math"/>
               <w:lang w:val="en-US"/>
             </w:rPr>
-            <m:t>β</m:t>
-          </m:r>
-          <m:r>
-            <w:rPr>
-              <w:rFonts w:ascii="Cambria Math" w:hAnsi="Cambria Math"/>
-              <w:lang w:val="en-US"/>
-            </w:rPr>
-            <m:t xml:space="preserve"> </m:t>
+            <m:t xml:space="preserve">β </m:t>
           </m:r>
           <m:r>
             <w:rPr>
               <w:rFonts w:ascii="Cambria Math" w:eastAsiaTheme="minorEastAsia" w:hAnsi="Cambria Math"/>
               <w:lang w:val="en-US"/>
             </w:rPr>
-            <m:t xml:space="preserve">+ </m:t>
-          </m:r>
-          <m:r>
-            <w:rPr>
-              <w:rFonts w:ascii="Cambria Math" w:eastAsiaTheme="minorEastAsia" w:hAnsi="Cambria Math"/>
-              <w:lang w:val="en-US"/>
-            </w:rPr>
-            <m:t>f</m:t>
+            <m:t>+ f</m:t>
           </m:r>
           <m:d>
             <m:dPr>
@@ -14834,21 +14680,7 @@
                   <w:rFonts w:ascii="Cambria Math" w:eastAsiaTheme="minorEastAsia" w:hAnsi="Cambria Math"/>
                   <w:lang w:val="en-US"/>
                 </w:rPr>
-                <m:t>t</m:t>
-              </m:r>
-              <m:r>
-                <w:rPr>
-                  <w:rFonts w:ascii="Cambria Math" w:eastAsiaTheme="minorEastAsia" w:hAnsi="Cambria Math"/>
-                  <w:lang w:val="en-US"/>
-                </w:rPr>
-                <m:t xml:space="preserve">, </m:t>
-              </m:r>
-              <m:r>
-                <w:rPr>
-                  <w:rFonts w:ascii="Cambria Math" w:eastAsiaTheme="minorEastAsia" w:hAnsi="Cambria Math"/>
-                  <w:lang w:val="en-US"/>
-                </w:rPr>
-                <m:t>T</m:t>
+                <m:t>t, T</m:t>
               </m:r>
             </m:e>
           </m:d>
@@ -17844,7 +17676,6 @@
   <w:style w:type="character" w:default="1" w:styleId="DefaultParagraphFont">
     <w:name w:val="Default Paragraph Font"/>
     <w:uiPriority w:val="1"/>
-    <w:semiHidden/>
     <w:unhideWhenUsed/>
   </w:style>
   <w:style w:type="table" w:default="1" w:styleId="TableNormal">

</xml_diff>